<commit_message>
column added for xsi = 10
</commit_message>
<xml_diff>
--- a/StrainCapacities.docx
+++ b/StrainCapacities.docx
@@ -73,8 +73,6 @@
           </m:r>
         </m:oMath>
       </m:oMathPara>
-      <w:bookmarkStart w:id="0" w:name="_GoBack"/>
-      <w:bookmarkEnd w:id="0"/>
     </w:p>
     <w:p>
       <w:pPr>
@@ -134,23 +132,24 @@
     <w:tbl>
       <w:tblPr>
         <w:tblStyle w:val="TableGrid"/>
-        <w:tblW w:w="10048" w:type="dxa"/>
+        <w:tblW w:w="9576" w:type="dxa"/>
         <w:tblLook w:val="04A0" w:firstRow="1" w:lastRow="0" w:firstColumn="1" w:lastColumn="0" w:noHBand="0" w:noVBand="1"/>
       </w:tblPr>
       <w:tblGrid>
-        <w:gridCol w:w="1109"/>
-        <w:gridCol w:w="1352"/>
-        <w:gridCol w:w="1523"/>
-        <w:gridCol w:w="1499"/>
-        <w:gridCol w:w="942"/>
-        <w:gridCol w:w="936"/>
-        <w:gridCol w:w="1139"/>
-        <w:gridCol w:w="1548"/>
+        <w:gridCol w:w="593"/>
+        <w:gridCol w:w="1191"/>
+        <w:gridCol w:w="1276"/>
+        <w:gridCol w:w="1398"/>
+        <w:gridCol w:w="962"/>
+        <w:gridCol w:w="824"/>
+        <w:gridCol w:w="1128"/>
+        <w:gridCol w:w="1076"/>
+        <w:gridCol w:w="1128"/>
       </w:tblGrid>
       <w:tr>
         <w:tc>
           <w:tcPr>
-            <w:tcW w:w="1109" w:type="dxa"/>
+            <w:tcW w:w="593" w:type="dxa"/>
           </w:tcPr>
           <w:p>
             <w:pPr>
@@ -163,7 +162,7 @@
         </w:tc>
         <w:tc>
           <w:tcPr>
-            <w:tcW w:w="1352" w:type="dxa"/>
+            <w:tcW w:w="1196" w:type="dxa"/>
           </w:tcPr>
           <w:p>
             <w:pPr>
@@ -176,7 +175,7 @@
         </w:tc>
         <w:tc>
           <w:tcPr>
-            <w:tcW w:w="1523" w:type="dxa"/>
+            <w:tcW w:w="1276" w:type="dxa"/>
           </w:tcPr>
           <w:p>
             <w:pPr>
@@ -189,7 +188,7 @@
         </w:tc>
         <w:tc>
           <w:tcPr>
-            <w:tcW w:w="1499" w:type="dxa"/>
+            <w:tcW w:w="1402" w:type="dxa"/>
           </w:tcPr>
           <w:p>
             <w:pPr>
@@ -202,7 +201,7 @@
         </w:tc>
         <w:tc>
           <w:tcPr>
-            <w:tcW w:w="942" w:type="dxa"/>
+            <w:tcW w:w="968" w:type="dxa"/>
           </w:tcPr>
           <w:p>
             <m:oMathPara>
@@ -219,7 +218,7 @@
         </w:tc>
         <w:tc>
           <w:tcPr>
-            <w:tcW w:w="936" w:type="dxa"/>
+            <w:tcW w:w="829" w:type="dxa"/>
           </w:tcPr>
           <w:p>
             <m:oMathPara>
@@ -236,30 +235,48 @@
         </w:tc>
         <w:tc>
           <w:tcPr>
-            <w:tcW w:w="1139" w:type="dxa"/>
-          </w:tcPr>
-          <w:p>
-            <w:pPr>
-              <w:jc w:val="center"/>
-            </w:pPr>
-            <w:r>
-              <w:t>CSA predicted strain</w:t>
-            </w:r>
-            <w:r>
-              <w:t>[%]</w:t>
-            </w:r>
-          </w:p>
-        </w:tc>
-        <w:tc>
-          <w:tcPr>
-            <w:tcW w:w="1548" w:type="dxa"/>
-          </w:tcPr>
-          <w:p>
-            <w:pPr>
-              <w:jc w:val="center"/>
-            </w:pPr>
-            <w:r>
-              <w:t>PRCI predicted strain</w:t>
+            <w:tcW w:w="1129" w:type="dxa"/>
+          </w:tcPr>
+          <w:p>
+            <w:pPr>
+              <w:jc w:val="center"/>
+            </w:pPr>
+            <w:r>
+              <w:t>CSA predicted strain[%]</w:t>
+            </w:r>
+          </w:p>
+        </w:tc>
+        <w:tc>
+          <w:tcPr>
+            <w:tcW w:w="1054" w:type="dxa"/>
+          </w:tcPr>
+          <w:p>
+            <w:pPr>
+              <w:jc w:val="center"/>
+            </w:pPr>
+            <w:r>
+              <w:t xml:space="preserve">CSA predicted strain assuming </w:t>
+            </w:r>
+            <m:oMath>
+              <m:r>
+                <w:rPr>
+                  <w:rFonts w:ascii="Cambria Math" w:hAnsi="Cambria Math"/>
+                </w:rPr>
+                <m:t>ξ=10</m:t>
+              </m:r>
+            </m:oMath>
+          </w:p>
+        </w:tc>
+        <w:tc>
+          <w:tcPr>
+            <w:tcW w:w="1129" w:type="dxa"/>
+          </w:tcPr>
+          <w:p>
+            <w:pPr>
+              <w:jc w:val="center"/>
+            </w:pPr>
+            <w:r>
+              <w:t>PRCI predicted strain[%]</w:t>
             </w:r>
           </w:p>
         </w:tc>
@@ -267,7 +284,7 @@
       <w:tr>
         <w:tc>
           <w:tcPr>
-            <w:tcW w:w="1109" w:type="dxa"/>
+            <w:tcW w:w="593" w:type="dxa"/>
           </w:tcPr>
           <w:p>
             <w:pPr>
@@ -280,7 +297,7 @@
         </w:tc>
         <w:tc>
           <w:tcPr>
-            <w:tcW w:w="1352" w:type="dxa"/>
+            <w:tcW w:w="1196" w:type="dxa"/>
           </w:tcPr>
           <w:p>
             <w:pPr>
@@ -293,7 +310,7 @@
         </w:tc>
         <w:tc>
           <w:tcPr>
-            <w:tcW w:w="1523" w:type="dxa"/>
+            <w:tcW w:w="1276" w:type="dxa"/>
           </w:tcPr>
           <w:p>
             <w:pPr>
@@ -306,7 +323,7 @@
         </w:tc>
         <w:tc>
           <w:tcPr>
-            <w:tcW w:w="1499" w:type="dxa"/>
+            <w:tcW w:w="1402" w:type="dxa"/>
           </w:tcPr>
           <w:p>
             <w:pPr>
@@ -319,7 +336,7 @@
         </w:tc>
         <w:tc>
           <w:tcPr>
-            <w:tcW w:w="942" w:type="dxa"/>
+            <w:tcW w:w="968" w:type="dxa"/>
           </w:tcPr>
           <w:p>
             <w:pPr>
@@ -332,7 +349,7 @@
         </w:tc>
         <w:tc>
           <w:tcPr>
-            <w:tcW w:w="936" w:type="dxa"/>
+            <w:tcW w:w="829" w:type="dxa"/>
           </w:tcPr>
           <w:p>
             <w:pPr>
@@ -345,7 +362,7 @@
         </w:tc>
         <w:tc>
           <w:tcPr>
-            <w:tcW w:w="1139" w:type="dxa"/>
+            <w:tcW w:w="1129" w:type="dxa"/>
           </w:tcPr>
           <w:p>
             <w:pPr>
@@ -358,7 +375,17 @@
         </w:tc>
         <w:tc>
           <w:tcPr>
-            <w:tcW w:w="1548" w:type="dxa"/>
+            <w:tcW w:w="1054" w:type="dxa"/>
+          </w:tcPr>
+          <w:p>
+            <w:pPr>
+              <w:jc w:val="center"/>
+            </w:pPr>
+          </w:p>
+        </w:tc>
+        <w:tc>
+          <w:tcPr>
+            <w:tcW w:w="1129" w:type="dxa"/>
           </w:tcPr>
           <w:p>
             <w:pPr>
@@ -373,7 +400,7 @@
       <w:tr>
         <w:tc>
           <w:tcPr>
-            <w:tcW w:w="1109" w:type="dxa"/>
+            <w:tcW w:w="593" w:type="dxa"/>
           </w:tcPr>
           <w:p>
             <w:pPr>
@@ -386,7 +413,7 @@
         </w:tc>
         <w:tc>
           <w:tcPr>
-            <w:tcW w:w="1352" w:type="dxa"/>
+            <w:tcW w:w="1196" w:type="dxa"/>
           </w:tcPr>
           <w:p>
             <w:pPr>
@@ -399,7 +426,7 @@
         </w:tc>
         <w:tc>
           <w:tcPr>
-            <w:tcW w:w="1523" w:type="dxa"/>
+            <w:tcW w:w="1276" w:type="dxa"/>
           </w:tcPr>
           <w:p>
             <w:pPr>
@@ -412,7 +439,7 @@
         </w:tc>
         <w:tc>
           <w:tcPr>
-            <w:tcW w:w="1499" w:type="dxa"/>
+            <w:tcW w:w="1402" w:type="dxa"/>
           </w:tcPr>
           <w:p>
             <w:pPr>
@@ -425,7 +452,7 @@
         </w:tc>
         <w:tc>
           <w:tcPr>
-            <w:tcW w:w="942" w:type="dxa"/>
+            <w:tcW w:w="968" w:type="dxa"/>
           </w:tcPr>
           <w:p>
             <w:pPr>
@@ -438,7 +465,7 @@
         </w:tc>
         <w:tc>
           <w:tcPr>
-            <w:tcW w:w="936" w:type="dxa"/>
+            <w:tcW w:w="829" w:type="dxa"/>
           </w:tcPr>
           <w:p>
             <w:pPr>
@@ -451,7 +478,7 @@
         </w:tc>
         <w:tc>
           <w:tcPr>
-            <w:tcW w:w="1139" w:type="dxa"/>
+            <w:tcW w:w="1129" w:type="dxa"/>
           </w:tcPr>
           <w:p>
             <w:pPr>
@@ -464,7 +491,17 @@
         </w:tc>
         <w:tc>
           <w:tcPr>
-            <w:tcW w:w="1548" w:type="dxa"/>
+            <w:tcW w:w="1054" w:type="dxa"/>
+          </w:tcPr>
+          <w:p>
+            <w:pPr>
+              <w:jc w:val="center"/>
+            </w:pPr>
+          </w:p>
+        </w:tc>
+        <w:tc>
+          <w:tcPr>
+            <w:tcW w:w="1129" w:type="dxa"/>
           </w:tcPr>
           <w:p>
             <w:pPr>
@@ -479,7 +516,7 @@
       <w:tr>
         <w:tc>
           <w:tcPr>
-            <w:tcW w:w="1109" w:type="dxa"/>
+            <w:tcW w:w="593" w:type="dxa"/>
           </w:tcPr>
           <w:p>
             <w:pPr>
@@ -492,7 +529,7 @@
         </w:tc>
         <w:tc>
           <w:tcPr>
-            <w:tcW w:w="1352" w:type="dxa"/>
+            <w:tcW w:w="1196" w:type="dxa"/>
           </w:tcPr>
           <w:p>
             <w:pPr>
@@ -505,7 +542,7 @@
         </w:tc>
         <w:tc>
           <w:tcPr>
-            <w:tcW w:w="1523" w:type="dxa"/>
+            <w:tcW w:w="1276" w:type="dxa"/>
           </w:tcPr>
           <w:p>
             <w:pPr>
@@ -518,7 +555,7 @@
         </w:tc>
         <w:tc>
           <w:tcPr>
-            <w:tcW w:w="1499" w:type="dxa"/>
+            <w:tcW w:w="1402" w:type="dxa"/>
           </w:tcPr>
           <w:p>
             <w:pPr>
@@ -531,7 +568,7 @@
         </w:tc>
         <w:tc>
           <w:tcPr>
-            <w:tcW w:w="942" w:type="dxa"/>
+            <w:tcW w:w="968" w:type="dxa"/>
           </w:tcPr>
           <w:p>
             <w:pPr>
@@ -544,7 +581,7 @@
         </w:tc>
         <w:tc>
           <w:tcPr>
-            <w:tcW w:w="936" w:type="dxa"/>
+            <w:tcW w:w="829" w:type="dxa"/>
           </w:tcPr>
           <w:p>
             <w:pPr>
@@ -557,7 +594,7 @@
         </w:tc>
         <w:tc>
           <w:tcPr>
-            <w:tcW w:w="1139" w:type="dxa"/>
+            <w:tcW w:w="1129" w:type="dxa"/>
           </w:tcPr>
           <w:p>
             <w:pPr>
@@ -570,7 +607,17 @@
         </w:tc>
         <w:tc>
           <w:tcPr>
-            <w:tcW w:w="1548" w:type="dxa"/>
+            <w:tcW w:w="1054" w:type="dxa"/>
+          </w:tcPr>
+          <w:p>
+            <w:pPr>
+              <w:jc w:val="center"/>
+            </w:pPr>
+          </w:p>
+        </w:tc>
+        <w:tc>
+          <w:tcPr>
+            <w:tcW w:w="1129" w:type="dxa"/>
           </w:tcPr>
           <w:p>
             <w:pPr>
@@ -585,7 +632,7 @@
       <w:tr>
         <w:tc>
           <w:tcPr>
-            <w:tcW w:w="1109" w:type="dxa"/>
+            <w:tcW w:w="593" w:type="dxa"/>
           </w:tcPr>
           <w:p>
             <w:pPr>
@@ -598,7 +645,7 @@
         </w:tc>
         <w:tc>
           <w:tcPr>
-            <w:tcW w:w="1352" w:type="dxa"/>
+            <w:tcW w:w="1196" w:type="dxa"/>
           </w:tcPr>
           <w:p>
             <w:pPr>
@@ -611,7 +658,7 @@
         </w:tc>
         <w:tc>
           <w:tcPr>
-            <w:tcW w:w="1523" w:type="dxa"/>
+            <w:tcW w:w="1276" w:type="dxa"/>
           </w:tcPr>
           <w:p>
             <w:pPr>
@@ -624,7 +671,7 @@
         </w:tc>
         <w:tc>
           <w:tcPr>
-            <w:tcW w:w="1499" w:type="dxa"/>
+            <w:tcW w:w="1402" w:type="dxa"/>
           </w:tcPr>
           <w:p>
             <w:pPr>
@@ -637,7 +684,7 @@
         </w:tc>
         <w:tc>
           <w:tcPr>
-            <w:tcW w:w="942" w:type="dxa"/>
+            <w:tcW w:w="968" w:type="dxa"/>
           </w:tcPr>
           <w:p>
             <w:pPr>
@@ -650,7 +697,7 @@
         </w:tc>
         <w:tc>
           <w:tcPr>
-            <w:tcW w:w="936" w:type="dxa"/>
+            <w:tcW w:w="829" w:type="dxa"/>
           </w:tcPr>
           <w:p>
             <w:pPr>
@@ -663,7 +710,7 @@
         </w:tc>
         <w:tc>
           <w:tcPr>
-            <w:tcW w:w="1139" w:type="dxa"/>
+            <w:tcW w:w="1129" w:type="dxa"/>
           </w:tcPr>
           <w:p>
             <w:pPr>
@@ -676,7 +723,17 @@
         </w:tc>
         <w:tc>
           <w:tcPr>
-            <w:tcW w:w="1548" w:type="dxa"/>
+            <w:tcW w:w="1054" w:type="dxa"/>
+          </w:tcPr>
+          <w:p>
+            <w:pPr>
+              <w:jc w:val="center"/>
+            </w:pPr>
+          </w:p>
+        </w:tc>
+        <w:tc>
+          <w:tcPr>
+            <w:tcW w:w="1129" w:type="dxa"/>
           </w:tcPr>
           <w:p>
             <w:pPr>
@@ -691,7 +748,7 @@
       <w:tr>
         <w:tc>
           <w:tcPr>
-            <w:tcW w:w="1109" w:type="dxa"/>
+            <w:tcW w:w="593" w:type="dxa"/>
           </w:tcPr>
           <w:p>
             <w:pPr>
@@ -704,7 +761,7 @@
         </w:tc>
         <w:tc>
           <w:tcPr>
-            <w:tcW w:w="1352" w:type="dxa"/>
+            <w:tcW w:w="1196" w:type="dxa"/>
           </w:tcPr>
           <w:p>
             <w:pPr>
@@ -717,7 +774,7 @@
         </w:tc>
         <w:tc>
           <w:tcPr>
-            <w:tcW w:w="1523" w:type="dxa"/>
+            <w:tcW w:w="1276" w:type="dxa"/>
           </w:tcPr>
           <w:p>
             <w:pPr>
@@ -730,7 +787,7 @@
         </w:tc>
         <w:tc>
           <w:tcPr>
-            <w:tcW w:w="1499" w:type="dxa"/>
+            <w:tcW w:w="1402" w:type="dxa"/>
           </w:tcPr>
           <w:p>
             <w:pPr>
@@ -743,7 +800,7 @@
         </w:tc>
         <w:tc>
           <w:tcPr>
-            <w:tcW w:w="942" w:type="dxa"/>
+            <w:tcW w:w="968" w:type="dxa"/>
           </w:tcPr>
           <w:p>
             <w:pPr>
@@ -756,7 +813,7 @@
         </w:tc>
         <w:tc>
           <w:tcPr>
-            <w:tcW w:w="936" w:type="dxa"/>
+            <w:tcW w:w="829" w:type="dxa"/>
           </w:tcPr>
           <w:p>
             <w:pPr>
@@ -769,7 +826,7 @@
         </w:tc>
         <w:tc>
           <w:tcPr>
-            <w:tcW w:w="1139" w:type="dxa"/>
+            <w:tcW w:w="1129" w:type="dxa"/>
           </w:tcPr>
           <w:p>
             <w:pPr>
@@ -782,7 +839,20 @@
         </w:tc>
         <w:tc>
           <w:tcPr>
-            <w:tcW w:w="1548" w:type="dxa"/>
+            <w:tcW w:w="1054" w:type="dxa"/>
+          </w:tcPr>
+          <w:p>
+            <w:pPr>
+              <w:jc w:val="center"/>
+            </w:pPr>
+            <w:r>
+              <w:t>0.79</w:t>
+            </w:r>
+          </w:p>
+        </w:tc>
+        <w:tc>
+          <w:tcPr>
+            <w:tcW w:w="1129" w:type="dxa"/>
           </w:tcPr>
           <w:p>
             <w:pPr>
@@ -797,7 +867,7 @@
       <w:tr>
         <w:tc>
           <w:tcPr>
-            <w:tcW w:w="1109" w:type="dxa"/>
+            <w:tcW w:w="593" w:type="dxa"/>
           </w:tcPr>
           <w:p>
             <w:pPr>
@@ -810,7 +880,7 @@
         </w:tc>
         <w:tc>
           <w:tcPr>
-            <w:tcW w:w="1352" w:type="dxa"/>
+            <w:tcW w:w="1196" w:type="dxa"/>
           </w:tcPr>
           <w:p>
             <w:pPr>
@@ -823,7 +893,7 @@
         </w:tc>
         <w:tc>
           <w:tcPr>
-            <w:tcW w:w="1523" w:type="dxa"/>
+            <w:tcW w:w="1276" w:type="dxa"/>
           </w:tcPr>
           <w:p>
             <w:pPr>
@@ -836,7 +906,7 @@
         </w:tc>
         <w:tc>
           <w:tcPr>
-            <w:tcW w:w="1499" w:type="dxa"/>
+            <w:tcW w:w="1402" w:type="dxa"/>
           </w:tcPr>
           <w:p>
             <w:pPr>
@@ -849,7 +919,7 @@
         </w:tc>
         <w:tc>
           <w:tcPr>
-            <w:tcW w:w="942" w:type="dxa"/>
+            <w:tcW w:w="968" w:type="dxa"/>
           </w:tcPr>
           <w:p>
             <w:pPr>
@@ -862,7 +932,7 @@
         </w:tc>
         <w:tc>
           <w:tcPr>
-            <w:tcW w:w="936" w:type="dxa"/>
+            <w:tcW w:w="829" w:type="dxa"/>
           </w:tcPr>
           <w:p>
             <w:pPr>
@@ -875,7 +945,7 @@
         </w:tc>
         <w:tc>
           <w:tcPr>
-            <w:tcW w:w="1139" w:type="dxa"/>
+            <w:tcW w:w="1129" w:type="dxa"/>
           </w:tcPr>
           <w:p>
             <w:pPr>
@@ -888,7 +958,20 @@
         </w:tc>
         <w:tc>
           <w:tcPr>
-            <w:tcW w:w="1548" w:type="dxa"/>
+            <w:tcW w:w="1054" w:type="dxa"/>
+          </w:tcPr>
+          <w:p>
+            <w:pPr>
+              <w:jc w:val="center"/>
+            </w:pPr>
+            <w:r>
+              <w:t>0.79</w:t>
+            </w:r>
+          </w:p>
+        </w:tc>
+        <w:tc>
+          <w:tcPr>
+            <w:tcW w:w="1129" w:type="dxa"/>
           </w:tcPr>
           <w:p>
             <w:pPr>
@@ -903,7 +986,7 @@
       <w:tr>
         <w:tc>
           <w:tcPr>
-            <w:tcW w:w="1109" w:type="dxa"/>
+            <w:tcW w:w="593" w:type="dxa"/>
           </w:tcPr>
           <w:p>
             <w:pPr>
@@ -916,7 +999,7 @@
         </w:tc>
         <w:tc>
           <w:tcPr>
-            <w:tcW w:w="1352" w:type="dxa"/>
+            <w:tcW w:w="1196" w:type="dxa"/>
           </w:tcPr>
           <w:p>
             <w:pPr>
@@ -929,7 +1012,7 @@
         </w:tc>
         <w:tc>
           <w:tcPr>
-            <w:tcW w:w="1523" w:type="dxa"/>
+            <w:tcW w:w="1276" w:type="dxa"/>
           </w:tcPr>
           <w:p>
             <w:pPr>
@@ -942,7 +1025,7 @@
         </w:tc>
         <w:tc>
           <w:tcPr>
-            <w:tcW w:w="1499" w:type="dxa"/>
+            <w:tcW w:w="1402" w:type="dxa"/>
           </w:tcPr>
           <w:p>
             <w:pPr>
@@ -955,7 +1038,7 @@
         </w:tc>
         <w:tc>
           <w:tcPr>
-            <w:tcW w:w="942" w:type="dxa"/>
+            <w:tcW w:w="968" w:type="dxa"/>
           </w:tcPr>
           <w:p>
             <w:pPr>
@@ -968,7 +1051,7 @@
         </w:tc>
         <w:tc>
           <w:tcPr>
-            <w:tcW w:w="936" w:type="dxa"/>
+            <w:tcW w:w="829" w:type="dxa"/>
           </w:tcPr>
           <w:p>
             <w:pPr>
@@ -981,7 +1064,7 @@
         </w:tc>
         <w:tc>
           <w:tcPr>
-            <w:tcW w:w="1139" w:type="dxa"/>
+            <w:tcW w:w="1129" w:type="dxa"/>
           </w:tcPr>
           <w:p>
             <w:pPr>
@@ -994,7 +1077,26 @@
         </w:tc>
         <w:tc>
           <w:tcPr>
-            <w:tcW w:w="1548" w:type="dxa"/>
+            <w:tcW w:w="1054" w:type="dxa"/>
+          </w:tcPr>
+          <w:p>
+            <w:pPr>
+              <w:jc w:val="center"/>
+              <w:rPr>
+                <w:rFonts w:ascii="Calibri" w:eastAsia="Calibri" w:hAnsi="Calibri" w:cs="Times New Roman"/>
+              </w:rPr>
+            </w:pPr>
+            <w:r>
+              <w:rPr>
+                <w:rFonts w:ascii="Calibri" w:eastAsia="Calibri" w:hAnsi="Calibri" w:cs="Times New Roman"/>
+              </w:rPr>
+              <w:t>0.27</w:t>
+            </w:r>
+          </w:p>
+        </w:tc>
+        <w:tc>
+          <w:tcPr>
+            <w:tcW w:w="1129" w:type="dxa"/>
           </w:tcPr>
           <w:p>
             <w:pPr>
@@ -1042,7 +1144,7 @@
       <w:tr>
         <w:tc>
           <w:tcPr>
-            <w:tcW w:w="1109" w:type="dxa"/>
+            <w:tcW w:w="593" w:type="dxa"/>
           </w:tcPr>
           <w:p>
             <w:pPr>
@@ -1055,7 +1157,7 @@
         </w:tc>
         <w:tc>
           <w:tcPr>
-            <w:tcW w:w="1352" w:type="dxa"/>
+            <w:tcW w:w="1196" w:type="dxa"/>
           </w:tcPr>
           <w:p>
             <w:pPr>
@@ -1068,7 +1170,7 @@
         </w:tc>
         <w:tc>
           <w:tcPr>
-            <w:tcW w:w="1523" w:type="dxa"/>
+            <w:tcW w:w="1276" w:type="dxa"/>
           </w:tcPr>
           <w:p>
             <w:pPr>
@@ -1081,7 +1183,7 @@
         </w:tc>
         <w:tc>
           <w:tcPr>
-            <w:tcW w:w="1499" w:type="dxa"/>
+            <w:tcW w:w="1402" w:type="dxa"/>
           </w:tcPr>
           <w:p>
             <w:pPr>
@@ -1094,7 +1196,7 @@
         </w:tc>
         <w:tc>
           <w:tcPr>
-            <w:tcW w:w="942" w:type="dxa"/>
+            <w:tcW w:w="968" w:type="dxa"/>
           </w:tcPr>
           <w:p>
             <w:pPr>
@@ -1107,7 +1209,7 @@
         </w:tc>
         <w:tc>
           <w:tcPr>
-            <w:tcW w:w="936" w:type="dxa"/>
+            <w:tcW w:w="829" w:type="dxa"/>
           </w:tcPr>
           <w:p>
             <w:pPr>
@@ -1120,7 +1222,7 @@
         </w:tc>
         <w:tc>
           <w:tcPr>
-            <w:tcW w:w="1139" w:type="dxa"/>
+            <w:tcW w:w="1129" w:type="dxa"/>
           </w:tcPr>
           <w:p>
             <w:pPr>
@@ -1133,7 +1235,28 @@
         </w:tc>
         <w:tc>
           <w:tcPr>
-            <w:tcW w:w="1548" w:type="dxa"/>
+            <w:tcW w:w="1054" w:type="dxa"/>
+          </w:tcPr>
+          <w:p>
+            <w:pPr>
+              <w:jc w:val="center"/>
+              <w:rPr>
+                <w:rFonts w:ascii="Calibri" w:eastAsia="Calibri" w:hAnsi="Calibri" w:cs="Times New Roman"/>
+              </w:rPr>
+            </w:pPr>
+            <w:r>
+              <w:rPr>
+                <w:rFonts w:ascii="Calibri" w:eastAsia="Calibri" w:hAnsi="Calibri" w:cs="Times New Roman"/>
+              </w:rPr>
+              <w:t>0.27</w:t>
+            </w:r>
+            <w:bookmarkStart w:id="0" w:name="_GoBack"/>
+            <w:bookmarkEnd w:id="0"/>
+          </w:p>
+        </w:tc>
+        <w:tc>
+          <w:tcPr>
+            <w:tcW w:w="1129" w:type="dxa"/>
           </w:tcPr>
           <w:p>
             <w:pPr>

</xml_diff>